<commit_message>
7. more js concepts
</commit_message>
<xml_diff>
--- a/Résumé_formation_front.docx
+++ b/Résumé_formation_front.docx
@@ -228,6 +228,14 @@
         </w:rPr>
         <w:t>beginner</w:t>
       </w:r>
+      <w:r>
+        <w:rPr>
+          <w:rFonts w:ascii="High Tower Text" w:hAnsi="High Tower Text"/>
+          <w:sz w:val="24"/>
+          <w:szCs w:val="24"/>
+        </w:rPr>
+        <w:t>s</w:t>
+      </w:r>
       <w:proofErr w:type="spellEnd"/>
     </w:p>
     <w:p>
@@ -360,6 +368,314 @@
         </w:rPr>
         <w:t xml:space="preserve"> » permet de récupérer le contenu d’un élément html </w:t>
       </w:r>
+    </w:p>
+    <w:p>
+      <w:pPr>
+        <w:rPr>
+          <w:rFonts w:ascii="High Tower Text" w:hAnsi="High Tower Text"/>
+          <w:sz w:val="24"/>
+          <w:szCs w:val="24"/>
+        </w:rPr>
+      </w:pPr>
+    </w:p>
+    <w:p>
+      <w:pPr>
+        <w:rPr>
+          <w:rFonts w:ascii="High Tower Text" w:hAnsi="High Tower Text"/>
+          <w:sz w:val="24"/>
+          <w:szCs w:val="24"/>
+        </w:rPr>
+      </w:pPr>
+      <w:r>
+        <w:rPr>
+          <w:rFonts w:ascii="High Tower Text" w:hAnsi="High Tower Text"/>
+          <w:sz w:val="24"/>
+          <w:szCs w:val="24"/>
+        </w:rPr>
+        <w:t>7. More javascript</w:t>
+      </w:r>
+    </w:p>
+    <w:p>
+      <w:pPr>
+        <w:rPr>
+          <w:rFonts w:ascii="High Tower Text" w:hAnsi="High Tower Text"/>
+          <w:sz w:val="24"/>
+          <w:szCs w:val="24"/>
+        </w:rPr>
+      </w:pPr>
+      <w:r>
+        <w:rPr>
+          <w:rFonts w:ascii="High Tower Text" w:hAnsi="High Tower Text"/>
+          <w:sz w:val="24"/>
+          <w:szCs w:val="24"/>
+        </w:rPr>
+        <w:t xml:space="preserve">- </w:t>
+      </w:r>
+      <w:r>
+        <w:rPr>
+          <w:rFonts w:ascii="High Tower Text" w:hAnsi="High Tower Text"/>
+          <w:sz w:val="24"/>
+          <w:szCs w:val="24"/>
+        </w:rPr>
+        <w:t>quelques fonctions utiles pour manipuler les éléments d’un tableau</w:t>
+      </w:r>
+      <w:r>
+        <w:rPr>
+          <w:rFonts w:ascii="High Tower Text" w:hAnsi="High Tower Text"/>
+          <w:sz w:val="24"/>
+          <w:szCs w:val="24"/>
+        </w:rPr>
+        <w:t> :</w:t>
+      </w:r>
+    </w:p>
+    <w:p>
+      <w:pPr>
+        <w:rPr>
+          <w:rFonts w:ascii="High Tower Text" w:hAnsi="High Tower Text"/>
+          <w:sz w:val="24"/>
+          <w:szCs w:val="24"/>
+        </w:rPr>
+      </w:pPr>
+      <w:r>
+        <w:rPr>
+          <w:rFonts w:ascii="High Tower Text" w:hAnsi="High Tower Text"/>
+          <w:sz w:val="24"/>
+          <w:szCs w:val="24"/>
+        </w:rPr>
+        <w:t>Push : ajouter un élément à la fin du tableau</w:t>
+      </w:r>
+    </w:p>
+    <w:p>
+      <w:pPr>
+        <w:rPr>
+          <w:rFonts w:ascii="High Tower Text" w:hAnsi="High Tower Text"/>
+          <w:sz w:val="24"/>
+          <w:szCs w:val="24"/>
+        </w:rPr>
+      </w:pPr>
+      <w:r>
+        <w:rPr>
+          <w:rFonts w:ascii="High Tower Text" w:hAnsi="High Tower Text"/>
+          <w:sz w:val="24"/>
+          <w:szCs w:val="24"/>
+        </w:rPr>
+        <w:t>Shift : supprimer un élément au début du tableau</w:t>
+      </w:r>
+    </w:p>
+    <w:p>
+      <w:pPr>
+        <w:rPr>
+          <w:rFonts w:ascii="High Tower Text" w:hAnsi="High Tower Text"/>
+          <w:sz w:val="24"/>
+          <w:szCs w:val="24"/>
+        </w:rPr>
+      </w:pPr>
+      <w:proofErr w:type="spellStart"/>
+      <w:r>
+        <w:rPr>
+          <w:rFonts w:ascii="High Tower Text" w:hAnsi="High Tower Text"/>
+          <w:sz w:val="24"/>
+          <w:szCs w:val="24"/>
+        </w:rPr>
+        <w:t>Unshift</w:t>
+      </w:r>
+      <w:proofErr w:type="spellEnd"/>
+      <w:r>
+        <w:rPr>
+          <w:rFonts w:ascii="High Tower Text" w:hAnsi="High Tower Text"/>
+          <w:sz w:val="24"/>
+          <w:szCs w:val="24"/>
+        </w:rPr>
+        <w:t> : ajouter un élément au début du tableau</w:t>
+      </w:r>
+    </w:p>
+    <w:p>
+      <w:pPr>
+        <w:rPr>
+          <w:rFonts w:ascii="High Tower Text" w:hAnsi="High Tower Text"/>
+          <w:sz w:val="24"/>
+          <w:szCs w:val="24"/>
+        </w:rPr>
+      </w:pPr>
+      <w:r>
+        <w:rPr>
+          <w:rFonts w:ascii="High Tower Text" w:hAnsi="High Tower Text"/>
+          <w:sz w:val="24"/>
+          <w:szCs w:val="24"/>
+        </w:rPr>
+        <w:t>Pop : supprimer le dernier élément du tableau</w:t>
+      </w:r>
+    </w:p>
+    <w:p>
+      <w:pPr>
+        <w:rPr>
+          <w:rFonts w:ascii="High Tower Text" w:hAnsi="High Tower Text"/>
+          <w:sz w:val="24"/>
+          <w:szCs w:val="24"/>
+        </w:rPr>
+      </w:pPr>
+      <w:proofErr w:type="spellStart"/>
+      <w:r>
+        <w:rPr>
+          <w:rFonts w:ascii="High Tower Text" w:hAnsi="High Tower Text"/>
+          <w:sz w:val="24"/>
+          <w:szCs w:val="24"/>
+        </w:rPr>
+        <w:t>indexOf</w:t>
+      </w:r>
+      <w:proofErr w:type="spellEnd"/>
+      <w:r>
+        <w:rPr>
+          <w:rFonts w:ascii="High Tower Text" w:hAnsi="High Tower Text"/>
+          <w:sz w:val="24"/>
+          <w:szCs w:val="24"/>
+        </w:rPr>
+        <w:t> : retrouver l’index d’un des éléments du tableau</w:t>
+      </w:r>
+    </w:p>
+    <w:p>
+      <w:pPr>
+        <w:pStyle w:val="ListParagraph"/>
+        <w:numPr>
+          <w:ilvl w:val="0"/>
+          <w:numId w:val="1"/>
+        </w:numPr>
+        <w:rPr>
+          <w:rFonts w:ascii="High Tower Text" w:hAnsi="High Tower Text"/>
+          <w:sz w:val="24"/>
+          <w:szCs w:val="24"/>
+        </w:rPr>
+      </w:pPr>
+      <w:r>
+        <w:rPr>
+          <w:rFonts w:ascii="High Tower Text" w:hAnsi="High Tower Text"/>
+          <w:sz w:val="24"/>
+          <w:szCs w:val="24"/>
+        </w:rPr>
+        <w:t>Signification de === : vérifier que les valeurs soient égales et de même type</w:t>
+      </w:r>
+    </w:p>
+    <w:p>
+      <w:pPr>
+        <w:pStyle w:val="ListParagraph"/>
+        <w:numPr>
+          <w:ilvl w:val="0"/>
+          <w:numId w:val="1"/>
+        </w:numPr>
+        <w:rPr>
+          <w:rFonts w:ascii="High Tower Text" w:hAnsi="High Tower Text"/>
+          <w:sz w:val="24"/>
+          <w:szCs w:val="24"/>
+        </w:rPr>
+      </w:pPr>
+      <w:r>
+        <w:rPr>
+          <w:rFonts w:ascii="High Tower Text" w:hAnsi="High Tower Text"/>
+          <w:sz w:val="24"/>
+          <w:szCs w:val="24"/>
+        </w:rPr>
+        <w:t xml:space="preserve">Récupération des valeurs d’un input ou d’un </w:t>
+      </w:r>
+      <w:proofErr w:type="spellStart"/>
+      <w:r>
+        <w:rPr>
+          <w:rFonts w:ascii="High Tower Text" w:hAnsi="High Tower Text"/>
+          <w:sz w:val="24"/>
+          <w:szCs w:val="24"/>
+        </w:rPr>
+        <w:t>texarea</w:t>
+      </w:r>
+      <w:proofErr w:type="spellEnd"/>
+      <w:r>
+        <w:rPr>
+          <w:rFonts w:ascii="High Tower Text" w:hAnsi="High Tower Text"/>
+          <w:sz w:val="24"/>
+          <w:szCs w:val="24"/>
+        </w:rPr>
+        <w:t> :</w:t>
+      </w:r>
+    </w:p>
+    <w:p>
+      <w:pPr>
+        <w:pStyle w:val="ListParagraph"/>
+        <w:rPr>
+          <w:rFonts w:ascii="High Tower Text" w:hAnsi="High Tower Text"/>
+          <w:sz w:val="24"/>
+          <w:szCs w:val="24"/>
+        </w:rPr>
+      </w:pPr>
+      <w:proofErr w:type="spellStart"/>
+      <w:r>
+        <w:rPr>
+          <w:rFonts w:ascii="High Tower Text" w:hAnsi="High Tower Text"/>
+          <w:sz w:val="24"/>
+          <w:szCs w:val="24"/>
+        </w:rPr>
+        <w:t>maVariable</w:t>
+      </w:r>
+      <w:proofErr w:type="spellEnd"/>
+      <w:r>
+        <w:rPr>
+          <w:rFonts w:ascii="High Tower Text" w:hAnsi="High Tower Text"/>
+          <w:sz w:val="24"/>
+          <w:szCs w:val="24"/>
+        </w:rPr>
+        <w:t>[0].value : lorsqu’on récupère un élément par sa classe ou son id, un tableau dont la valeur saisie est le premier élément est retourné</w:t>
+      </w:r>
+    </w:p>
+    <w:p>
+      <w:pPr>
+        <w:pStyle w:val="ListParagraph"/>
+        <w:numPr>
+          <w:ilvl w:val="0"/>
+          <w:numId w:val="1"/>
+        </w:numPr>
+        <w:rPr>
+          <w:rFonts w:ascii="High Tower Text" w:hAnsi="High Tower Text"/>
+          <w:sz w:val="24"/>
+          <w:szCs w:val="24"/>
+        </w:rPr>
+      </w:pPr>
+      <w:r>
+        <w:rPr>
+          <w:rFonts w:ascii="High Tower Text" w:hAnsi="High Tower Text"/>
+          <w:sz w:val="24"/>
+          <w:szCs w:val="24"/>
+        </w:rPr>
+        <w:t>L’héritage se fait grâce au mot clé « </w:t>
+      </w:r>
+      <w:proofErr w:type="spellStart"/>
+      <w:r>
+        <w:rPr>
+          <w:rFonts w:ascii="High Tower Text" w:hAnsi="High Tower Text"/>
+          <w:sz w:val="24"/>
+          <w:szCs w:val="24"/>
+        </w:rPr>
+        <w:t>extends</w:t>
+      </w:r>
+      <w:proofErr w:type="spellEnd"/>
+      <w:r>
+        <w:rPr>
+          <w:rFonts w:ascii="High Tower Text" w:hAnsi="High Tower Text"/>
+          <w:sz w:val="24"/>
+          <w:szCs w:val="24"/>
+        </w:rPr>
+        <w:t> »</w:t>
+      </w:r>
+    </w:p>
+    <w:p>
+      <w:pPr>
+        <w:pStyle w:val="ListParagraph"/>
+        <w:numPr>
+          <w:ilvl w:val="0"/>
+          <w:numId w:val="1"/>
+        </w:numPr>
+        <w:rPr>
+          <w:rFonts w:ascii="High Tower Text" w:hAnsi="High Tower Text"/>
+          <w:sz w:val="24"/>
+          <w:szCs w:val="24"/>
+        </w:rPr>
+      </w:pPr>
     </w:p>
     <w:p>
       <w:pPr>
@@ -378,6 +694,127 @@
     </w:sectPr>
   </w:body>
 </w:document>
+</file>
+
+<file path=word/numbering.xml><?xml version="1.0" encoding="utf-8"?>
+<w:numbering xmlns:wpc="http://schemas.microsoft.com/office/word/2010/wordprocessingCanvas" xmlns:cx="http://schemas.microsoft.com/office/drawing/2014/chartex" xmlns:cx1="http://schemas.microsoft.com/office/drawing/2015/9/8/chartex" xmlns:cx2="http://schemas.microsoft.com/office/drawing/2015/10/21/chartex" xmlns:cx3="http://schemas.microsoft.com/office/drawing/2016/5/9/chartex" xmlns:cx4="http://schemas.microsoft.com/office/drawing/2016/5/10/chartex" xmlns:cx5="http://schemas.microsoft.com/office/drawing/2016/5/11/chartex" xmlns:cx6="http://schemas.microsoft.com/office/drawing/2016/5/12/chartex" xmlns:cx7="http://schemas.microsoft.com/office/drawing/2016/5/13/chartex" xmlns:cx8="http://schemas.microsoft.com/office/drawing/2016/5/14/chartex" xmlns:mc="http://schemas.openxmlformats.org/markup-compatibility/2006" xmlns:aink="http://schemas.microsoft.com/office/drawing/2016/ink" xmlns:am3d="http://schemas.microsoft.com/office/drawing/2017/model3d" xmlns:o="urn:schemas-microsoft-com:office:office" xmlns:r="http://schemas.openxmlformats.org/officeDocument/2006/relationships" xmlns:m="http://schemas.openxmlformats.org/officeDocument/2006/math" xmlns:v="urn:schemas-microsoft-com:vml" xmlns:wp14="http://schemas.microsoft.com/office/word/2010/wordprocessingDrawing" xmlns:wp="http://schemas.openxmlformats.org/drawingml/2006/wordprocessingDrawing" xmlns:w10="urn:schemas-microsoft-com:office:word" xmlns:w="http://schemas.openxmlformats.org/wordprocessingml/2006/main" xmlns:w14="http://schemas.microsoft.com/office/word/2010/wordml" xmlns:w15="http://schemas.microsoft.com/office/word/2012/wordml" xmlns:w16cex="http://schemas.microsoft.com/office/word/2018/wordml/cex" xmlns:w16cid="http://schemas.microsoft.com/office/word/2016/wordml/cid" xmlns:w16="http://schemas.microsoft.com/office/word/2018/wordml" xmlns:w16se="http://schemas.microsoft.com/office/word/2015/wordml/symex" xmlns:wpg="http://schemas.microsoft.com/office/word/2010/wordprocessingGroup" xmlns:wpi="http://schemas.microsoft.com/office/word/2010/wordprocessingInk" xmlns:wne="http://schemas.microsoft.com/office/word/2006/wordml" xmlns:wps="http://schemas.microsoft.com/office/word/2010/wordprocessingShape" mc:Ignorable="w14 w15 w16se w16cid w16 w16cex wp14">
+  <w:abstractNum w:abstractNumId="0" w15:restartNumberingAfterBreak="0">
+    <w:nsid w:val="011C2F19"/>
+    <w:multiLevelType w:val="hybridMultilevel"/>
+    <w:tmpl w:val="10C60244"/>
+    <w:lvl w:ilvl="0" w:tplc="1002867E">
+      <w:start w:val="7"/>
+      <w:numFmt w:val="bullet"/>
+      <w:lvlText w:val="-"/>
+      <w:lvlJc w:val="left"/>
+      <w:pPr>
+        <w:ind w:left="720" w:hanging="360"/>
+      </w:pPr>
+      <w:rPr>
+        <w:rFonts w:ascii="High Tower Text" w:eastAsiaTheme="minorHAnsi" w:hAnsi="High Tower Text" w:cstheme="minorBidi" w:hint="default"/>
+      </w:rPr>
+    </w:lvl>
+    <w:lvl w:ilvl="1" w:tplc="040C0003" w:tentative="1">
+      <w:start w:val="1"/>
+      <w:numFmt w:val="bullet"/>
+      <w:lvlText w:val="o"/>
+      <w:lvlJc w:val="left"/>
+      <w:pPr>
+        <w:ind w:left="1440" w:hanging="360"/>
+      </w:pPr>
+      <w:rPr>
+        <w:rFonts w:ascii="Courier New" w:hAnsi="Courier New" w:cs="Courier New" w:hint="default"/>
+      </w:rPr>
+    </w:lvl>
+    <w:lvl w:ilvl="2" w:tplc="040C0005" w:tentative="1">
+      <w:start w:val="1"/>
+      <w:numFmt w:val="bullet"/>
+      <w:lvlText w:val=""/>
+      <w:lvlJc w:val="left"/>
+      <w:pPr>
+        <w:ind w:left="2160" w:hanging="360"/>
+      </w:pPr>
+      <w:rPr>
+        <w:rFonts w:ascii="Wingdings" w:hAnsi="Wingdings" w:hint="default"/>
+      </w:rPr>
+    </w:lvl>
+    <w:lvl w:ilvl="3" w:tplc="040C0001" w:tentative="1">
+      <w:start w:val="1"/>
+      <w:numFmt w:val="bullet"/>
+      <w:lvlText w:val=""/>
+      <w:lvlJc w:val="left"/>
+      <w:pPr>
+        <w:ind w:left="2880" w:hanging="360"/>
+      </w:pPr>
+      <w:rPr>
+        <w:rFonts w:ascii="Symbol" w:hAnsi="Symbol" w:hint="default"/>
+      </w:rPr>
+    </w:lvl>
+    <w:lvl w:ilvl="4" w:tplc="040C0003" w:tentative="1">
+      <w:start w:val="1"/>
+      <w:numFmt w:val="bullet"/>
+      <w:lvlText w:val="o"/>
+      <w:lvlJc w:val="left"/>
+      <w:pPr>
+        <w:ind w:left="3600" w:hanging="360"/>
+      </w:pPr>
+      <w:rPr>
+        <w:rFonts w:ascii="Courier New" w:hAnsi="Courier New" w:cs="Courier New" w:hint="default"/>
+      </w:rPr>
+    </w:lvl>
+    <w:lvl w:ilvl="5" w:tplc="040C0005" w:tentative="1">
+      <w:start w:val="1"/>
+      <w:numFmt w:val="bullet"/>
+      <w:lvlText w:val=""/>
+      <w:lvlJc w:val="left"/>
+      <w:pPr>
+        <w:ind w:left="4320" w:hanging="360"/>
+      </w:pPr>
+      <w:rPr>
+        <w:rFonts w:ascii="Wingdings" w:hAnsi="Wingdings" w:hint="default"/>
+      </w:rPr>
+    </w:lvl>
+    <w:lvl w:ilvl="6" w:tplc="040C0001" w:tentative="1">
+      <w:start w:val="1"/>
+      <w:numFmt w:val="bullet"/>
+      <w:lvlText w:val=""/>
+      <w:lvlJc w:val="left"/>
+      <w:pPr>
+        <w:ind w:left="5040" w:hanging="360"/>
+      </w:pPr>
+      <w:rPr>
+        <w:rFonts w:ascii="Symbol" w:hAnsi="Symbol" w:hint="default"/>
+      </w:rPr>
+    </w:lvl>
+    <w:lvl w:ilvl="7" w:tplc="040C0003" w:tentative="1">
+      <w:start w:val="1"/>
+      <w:numFmt w:val="bullet"/>
+      <w:lvlText w:val="o"/>
+      <w:lvlJc w:val="left"/>
+      <w:pPr>
+        <w:ind w:left="5760" w:hanging="360"/>
+      </w:pPr>
+      <w:rPr>
+        <w:rFonts w:ascii="Courier New" w:hAnsi="Courier New" w:cs="Courier New" w:hint="default"/>
+      </w:rPr>
+    </w:lvl>
+    <w:lvl w:ilvl="8" w:tplc="040C0005" w:tentative="1">
+      <w:start w:val="1"/>
+      <w:numFmt w:val="bullet"/>
+      <w:lvlText w:val=""/>
+      <w:lvlJc w:val="left"/>
+      <w:pPr>
+        <w:ind w:left="6480" w:hanging="360"/>
+      </w:pPr>
+      <w:rPr>
+        <w:rFonts w:ascii="Wingdings" w:hAnsi="Wingdings" w:hint="default"/>
+      </w:rPr>
+    </w:lvl>
+  </w:abstractNum>
+  <w:num w:numId="1">
+    <w:abstractNumId w:val="0"/>
+  </w:num>
+</w:numbering>
 </file>
 
 <file path=word/styles.xml><?xml version="1.0" encoding="utf-8"?>
@@ -806,6 +1243,17 @@
     <w:semiHidden/>
     <w:unhideWhenUsed/>
   </w:style>
+  <w:style w:type="paragraph" w:styleId="ListParagraph">
+    <w:name w:val="List Paragraph"/>
+    <w:basedOn w:val="Normal"/>
+    <w:uiPriority w:val="34"/>
+    <w:qFormat/>
+    <w:rsid w:val="00EB5B3E"/>
+    <w:pPr>
+      <w:ind w:left="720"/>
+      <w:contextualSpacing/>
+    </w:pPr>
+  </w:style>
 </w:styles>
 </file>
 

</xml_diff>

<commit_message>
8. Getting started with jquery
</commit_message>
<xml_diff>
--- a/Résumé_formation_front.docx
+++ b/Résumé_formation_front.docx
@@ -23,55 +23,7 @@
           <w:szCs w:val="24"/>
           <w:u w:val="single"/>
         </w:rPr>
-        <w:t xml:space="preserve">Résumé de mon apprentissage du développement frontend à travers la formation « The </w:t>
-      </w:r>
-      <w:proofErr w:type="spellStart"/>
-      <w:r>
-        <w:rPr>
-          <w:rFonts w:ascii="High Tower Text" w:hAnsi="High Tower Text"/>
-          <w:b/>
-          <w:bCs/>
-          <w:sz w:val="24"/>
-          <w:szCs w:val="24"/>
-          <w:u w:val="single"/>
-        </w:rPr>
-        <w:t>complete</w:t>
-      </w:r>
-      <w:proofErr w:type="spellEnd"/>
-      <w:r>
-        <w:rPr>
-          <w:rFonts w:ascii="High Tower Text" w:hAnsi="High Tower Text"/>
-          <w:b/>
-          <w:bCs/>
-          <w:sz w:val="24"/>
-          <w:szCs w:val="24"/>
-          <w:u w:val="single"/>
-        </w:rPr>
-        <w:t xml:space="preserve"> frontend </w:t>
-      </w:r>
-      <w:proofErr w:type="spellStart"/>
-      <w:r>
-        <w:rPr>
-          <w:rFonts w:ascii="High Tower Text" w:hAnsi="High Tower Text"/>
-          <w:b/>
-          <w:bCs/>
-          <w:sz w:val="24"/>
-          <w:szCs w:val="24"/>
-          <w:u w:val="single"/>
-        </w:rPr>
-        <w:t>developpment</w:t>
-      </w:r>
-      <w:proofErr w:type="spellEnd"/>
-      <w:r>
-        <w:rPr>
-          <w:rFonts w:ascii="High Tower Text" w:hAnsi="High Tower Text"/>
-          <w:b/>
-          <w:bCs/>
-          <w:sz w:val="24"/>
-          <w:szCs w:val="24"/>
-          <w:u w:val="single"/>
-        </w:rPr>
-        <w:t xml:space="preserve"> course »</w:t>
+        <w:t>Résumé de mon apprentissage du développement frontend à travers la formation « The complete frontend developpment course »</w:t>
       </w:r>
     </w:p>
     <w:p>
@@ -114,163 +66,185 @@
           <w:sz w:val="24"/>
           <w:szCs w:val="24"/>
         </w:rPr>
+        <w:t>- hover, focus, active sont appelés des pseudos states.</w:t>
+      </w:r>
+    </w:p>
+    <w:p>
+      <w:pPr>
+        <w:rPr>
+          <w:rFonts w:ascii="High Tower Text" w:hAnsi="High Tower Text"/>
+          <w:sz w:val="24"/>
+          <w:szCs w:val="24"/>
+        </w:rPr>
+      </w:pPr>
+      <w:r>
+        <w:rPr>
+          <w:rFonts w:ascii="High Tower Text" w:hAnsi="High Tower Text"/>
+          <w:sz w:val="24"/>
+          <w:szCs w:val="24"/>
+        </w:rPr>
+        <w:t>- Rendre un élément en forme de cercle : border-radius :100% ;</w:t>
+      </w:r>
+    </w:p>
+    <w:p>
+      <w:pPr>
+        <w:rPr>
+          <w:rFonts w:ascii="High Tower Text" w:hAnsi="High Tower Text"/>
+          <w:sz w:val="24"/>
+          <w:szCs w:val="24"/>
+        </w:rPr>
+      </w:pPr>
+      <w:r>
+        <w:rPr>
+          <w:rFonts w:ascii="High Tower Text" w:hAnsi="High Tower Text"/>
+          <w:sz w:val="24"/>
+          <w:szCs w:val="24"/>
+        </w:rPr>
+        <w:t>- pour pouvoir utiliser la propriété z-index, il faudrait positionner l’élément (en absolu ou en relatif). Cette propriété permet de gérer la profondeur de la page, comment les différents éléments peuvent se superposer.</w:t>
+      </w:r>
+    </w:p>
+    <w:p>
+      <w:pPr>
+        <w:rPr>
+          <w:rFonts w:ascii="High Tower Text" w:hAnsi="High Tower Text"/>
+          <w:sz w:val="24"/>
+          <w:szCs w:val="24"/>
+        </w:rPr>
+      </w:pPr>
+      <w:r>
+        <w:rPr>
+          <w:rFonts w:ascii="High Tower Text" w:hAnsi="High Tower Text"/>
+          <w:sz w:val="24"/>
+          <w:szCs w:val="24"/>
+        </w:rPr>
+        <w:t>- Les transitions permettent d</w:t>
+      </w:r>
+      <w:r>
+        <w:rPr>
+          <w:rFonts w:ascii="High Tower Text" w:hAnsi="High Tower Text"/>
+          <w:sz w:val="24"/>
+          <w:szCs w:val="24"/>
+        </w:rPr>
+        <w:t>’appliquer un temps donné pour les « pseudo states » de l’élément considéré</w:t>
+      </w:r>
+    </w:p>
+    <w:p>
+      <w:pPr>
+        <w:rPr>
+          <w:rFonts w:ascii="High Tower Text" w:hAnsi="High Tower Text"/>
+          <w:sz w:val="24"/>
+          <w:szCs w:val="24"/>
+        </w:rPr>
+      </w:pPr>
+    </w:p>
+    <w:p>
+      <w:pPr>
+        <w:rPr>
+          <w:rFonts w:ascii="High Tower Text" w:hAnsi="High Tower Text"/>
+          <w:sz w:val="24"/>
+          <w:szCs w:val="24"/>
+        </w:rPr>
+      </w:pPr>
+      <w:r>
+        <w:rPr>
+          <w:rFonts w:ascii="High Tower Text" w:hAnsi="High Tower Text"/>
+          <w:sz w:val="24"/>
+          <w:szCs w:val="24"/>
+        </w:rPr>
+        <w:t>6. Javascript for beginner</w:t>
+      </w:r>
+      <w:r>
+        <w:rPr>
+          <w:rFonts w:ascii="High Tower Text" w:hAnsi="High Tower Text"/>
+          <w:sz w:val="24"/>
+          <w:szCs w:val="24"/>
+        </w:rPr>
+        <w:t>s</w:t>
+      </w:r>
+    </w:p>
+    <w:p>
+      <w:pPr>
+        <w:rPr>
+          <w:rFonts w:ascii="High Tower Text" w:hAnsi="High Tower Text"/>
+          <w:sz w:val="24"/>
+          <w:szCs w:val="24"/>
+        </w:rPr>
+      </w:pPr>
+      <w:r>
+        <w:rPr>
+          <w:rFonts w:ascii="High Tower Text" w:hAnsi="High Tower Text"/>
+          <w:sz w:val="24"/>
+          <w:szCs w:val="24"/>
+        </w:rPr>
+        <w:t>- lors des comparaisons, placer l’élément à comparer, généralement une variable, avant l’élément auquel le comparer, généralement une valeur. (Éviter le « yoda code »)</w:t>
+      </w:r>
+    </w:p>
+    <w:p>
+      <w:pPr>
+        <w:rPr>
+          <w:rFonts w:ascii="High Tower Text" w:hAnsi="High Tower Text"/>
+          <w:sz w:val="24"/>
+          <w:szCs w:val="24"/>
+        </w:rPr>
+      </w:pPr>
+      <w:r>
+        <w:rPr>
+          <w:rFonts w:ascii="High Tower Text" w:hAnsi="High Tower Text"/>
+          <w:sz w:val="24"/>
+          <w:szCs w:val="24"/>
+        </w:rPr>
         <w:t xml:space="preserve">- </w:t>
       </w:r>
-      <w:proofErr w:type="spellStart"/>
-      <w:r>
-        <w:rPr>
-          <w:rFonts w:ascii="High Tower Text" w:hAnsi="High Tower Text"/>
-          <w:sz w:val="24"/>
-          <w:szCs w:val="24"/>
-        </w:rPr>
-        <w:t>hover</w:t>
-      </w:r>
-      <w:proofErr w:type="spellEnd"/>
-      <w:r>
-        <w:rPr>
-          <w:rFonts w:ascii="High Tower Text" w:hAnsi="High Tower Text"/>
-          <w:sz w:val="24"/>
-          <w:szCs w:val="24"/>
-        </w:rPr>
-        <w:t>, focus, active sont appelés des pseudos states.</w:t>
-      </w:r>
-    </w:p>
-    <w:p>
-      <w:pPr>
-        <w:rPr>
-          <w:rFonts w:ascii="High Tower Text" w:hAnsi="High Tower Text"/>
-          <w:sz w:val="24"/>
-          <w:szCs w:val="24"/>
-        </w:rPr>
-      </w:pPr>
-      <w:r>
-        <w:rPr>
-          <w:rFonts w:ascii="High Tower Text" w:hAnsi="High Tower Text"/>
-          <w:sz w:val="24"/>
-          <w:szCs w:val="24"/>
-        </w:rPr>
-        <w:t>- Rendre un élément en forme de cercle : border-radius :100% ;</w:t>
-      </w:r>
-    </w:p>
-    <w:p>
-      <w:pPr>
-        <w:rPr>
-          <w:rFonts w:ascii="High Tower Text" w:hAnsi="High Tower Text"/>
-          <w:sz w:val="24"/>
-          <w:szCs w:val="24"/>
-        </w:rPr>
-      </w:pPr>
-      <w:r>
-        <w:rPr>
-          <w:rFonts w:ascii="High Tower Text" w:hAnsi="High Tower Text"/>
-          <w:sz w:val="24"/>
-          <w:szCs w:val="24"/>
-        </w:rPr>
-        <w:t>- pour pouvoir utiliser la propriété z-index, il faudrait positionner l’élément (en absolu ou en relatif). Cette propriété permet de gérer la profondeur de la page, comment les différents éléments peuvent se superposer.</w:t>
-      </w:r>
-    </w:p>
-    <w:p>
-      <w:pPr>
-        <w:rPr>
-          <w:rFonts w:ascii="High Tower Text" w:hAnsi="High Tower Text"/>
-          <w:sz w:val="24"/>
-          <w:szCs w:val="24"/>
-        </w:rPr>
-      </w:pPr>
-      <w:r>
-        <w:rPr>
-          <w:rFonts w:ascii="High Tower Text" w:hAnsi="High Tower Text"/>
-          <w:sz w:val="24"/>
-          <w:szCs w:val="24"/>
-        </w:rPr>
-        <w:t>- Les transitions permettent d</w:t>
-      </w:r>
-      <w:r>
-        <w:rPr>
-          <w:rFonts w:ascii="High Tower Text" w:hAnsi="High Tower Text"/>
-          <w:sz w:val="24"/>
-          <w:szCs w:val="24"/>
-        </w:rPr>
-        <w:t>’appliquer un temps donné pour les « pseudo states » de l’élément considéré</w:t>
-      </w:r>
-    </w:p>
-    <w:p>
-      <w:pPr>
-        <w:rPr>
-          <w:rFonts w:ascii="High Tower Text" w:hAnsi="High Tower Text"/>
-          <w:sz w:val="24"/>
-          <w:szCs w:val="24"/>
-        </w:rPr>
-      </w:pPr>
-    </w:p>
-    <w:p>
-      <w:pPr>
-        <w:rPr>
-          <w:rFonts w:ascii="High Tower Text" w:hAnsi="High Tower Text"/>
-          <w:sz w:val="24"/>
-          <w:szCs w:val="24"/>
-        </w:rPr>
-      </w:pPr>
-      <w:r>
-        <w:rPr>
-          <w:rFonts w:ascii="High Tower Text" w:hAnsi="High Tower Text"/>
-          <w:sz w:val="24"/>
-          <w:szCs w:val="24"/>
-        </w:rPr>
-        <w:t xml:space="preserve">6. Javascript for </w:t>
-      </w:r>
-      <w:proofErr w:type="spellStart"/>
-      <w:r>
-        <w:rPr>
-          <w:rFonts w:ascii="High Tower Text" w:hAnsi="High Tower Text"/>
-          <w:sz w:val="24"/>
-          <w:szCs w:val="24"/>
-        </w:rPr>
-        <w:t>beginner</w:t>
-      </w:r>
-      <w:r>
-        <w:rPr>
-          <w:rFonts w:ascii="High Tower Text" w:hAnsi="High Tower Text"/>
-          <w:sz w:val="24"/>
-          <w:szCs w:val="24"/>
-        </w:rPr>
-        <w:t>s</w:t>
-      </w:r>
-      <w:proofErr w:type="spellEnd"/>
-    </w:p>
-    <w:p>
-      <w:pPr>
-        <w:rPr>
-          <w:rFonts w:ascii="High Tower Text" w:hAnsi="High Tower Text"/>
-          <w:sz w:val="24"/>
-          <w:szCs w:val="24"/>
-        </w:rPr>
-      </w:pPr>
-      <w:r>
-        <w:rPr>
-          <w:rFonts w:ascii="High Tower Text" w:hAnsi="High Tower Text"/>
-          <w:sz w:val="24"/>
-          <w:szCs w:val="24"/>
-        </w:rPr>
-        <w:t>- lors des comparaisons, placer l’élément à comparer, généralement une variable, avant l’élément auquel le comparer, généralement une valeur. (Éviter le « </w:t>
-      </w:r>
-      <w:proofErr w:type="spellStart"/>
-      <w:r>
-        <w:rPr>
-          <w:rFonts w:ascii="High Tower Text" w:hAnsi="High Tower Text"/>
-          <w:sz w:val="24"/>
-          <w:szCs w:val="24"/>
-        </w:rPr>
-        <w:t>yoda</w:t>
-      </w:r>
-      <w:proofErr w:type="spellEnd"/>
-      <w:r>
-        <w:rPr>
-          <w:rFonts w:ascii="High Tower Text" w:hAnsi="High Tower Text"/>
-          <w:sz w:val="24"/>
-          <w:szCs w:val="24"/>
-        </w:rPr>
-        <w:t xml:space="preserve"> code »)</w:t>
+      <w:r>
+        <w:rPr>
+          <w:rFonts w:ascii="High Tower Text" w:hAnsi="High Tower Text"/>
+          <w:sz w:val="24"/>
+          <w:szCs w:val="24"/>
+        </w:rPr>
+        <w:t>la convention de nommage des fonctions et des variables en javascript est le « camel case » : première lettre minuscule, et majuscule pour chaque nouveau mot accolé (ex : maVariable)</w:t>
+      </w:r>
+    </w:p>
+    <w:p>
+      <w:pPr>
+        <w:rPr>
+          <w:rFonts w:ascii="High Tower Text" w:hAnsi="High Tower Text"/>
+          <w:sz w:val="24"/>
+          <w:szCs w:val="24"/>
+        </w:rPr>
+      </w:pPr>
+      <w:r>
+        <w:rPr>
+          <w:rFonts w:ascii="High Tower Text" w:hAnsi="High Tower Text"/>
+          <w:sz w:val="24"/>
+          <w:szCs w:val="24"/>
+        </w:rPr>
+        <w:t xml:space="preserve">- l’attribut « innerHTML » permet de récupérer le contenu d’un élément html </w:t>
+      </w:r>
+    </w:p>
+    <w:p>
+      <w:pPr>
+        <w:rPr>
+          <w:rFonts w:ascii="High Tower Text" w:hAnsi="High Tower Text"/>
+          <w:sz w:val="24"/>
+          <w:szCs w:val="24"/>
+        </w:rPr>
+      </w:pPr>
+    </w:p>
+    <w:p>
+      <w:pPr>
+        <w:rPr>
+          <w:rFonts w:ascii="High Tower Text" w:hAnsi="High Tower Text"/>
+          <w:sz w:val="24"/>
+          <w:szCs w:val="24"/>
+        </w:rPr>
+      </w:pPr>
+      <w:r>
+        <w:rPr>
+          <w:rFonts w:ascii="High Tower Text" w:hAnsi="High Tower Text"/>
+          <w:sz w:val="24"/>
+          <w:szCs w:val="24"/>
+        </w:rPr>
+        <w:t>7. More javascript</w:t>
       </w:r>
     </w:p>
     <w:p>
@@ -295,128 +269,6 @@
           <w:sz w:val="24"/>
           <w:szCs w:val="24"/>
         </w:rPr>
-        <w:t>la convention de nommage des fonctions et des variables en javascript est le « </w:t>
-      </w:r>
-      <w:proofErr w:type="spellStart"/>
-      <w:r>
-        <w:rPr>
-          <w:rFonts w:ascii="High Tower Text" w:hAnsi="High Tower Text"/>
-          <w:sz w:val="24"/>
-          <w:szCs w:val="24"/>
-        </w:rPr>
-        <w:t>camel</w:t>
-      </w:r>
-      <w:proofErr w:type="spellEnd"/>
-      <w:r>
-        <w:rPr>
-          <w:rFonts w:ascii="High Tower Text" w:hAnsi="High Tower Text"/>
-          <w:sz w:val="24"/>
-          <w:szCs w:val="24"/>
-        </w:rPr>
-        <w:t xml:space="preserve"> case » : première lettre minuscule, et majuscule pour chaque nouveau mot accolé (ex : </w:t>
-      </w:r>
-      <w:proofErr w:type="spellStart"/>
-      <w:r>
-        <w:rPr>
-          <w:rFonts w:ascii="High Tower Text" w:hAnsi="High Tower Text"/>
-          <w:sz w:val="24"/>
-          <w:szCs w:val="24"/>
-        </w:rPr>
-        <w:t>maVariable</w:t>
-      </w:r>
-      <w:proofErr w:type="spellEnd"/>
-      <w:r>
-        <w:rPr>
-          <w:rFonts w:ascii="High Tower Text" w:hAnsi="High Tower Text"/>
-          <w:sz w:val="24"/>
-          <w:szCs w:val="24"/>
-        </w:rPr>
-        <w:t>)</w:t>
-      </w:r>
-    </w:p>
-    <w:p>
-      <w:pPr>
-        <w:rPr>
-          <w:rFonts w:ascii="High Tower Text" w:hAnsi="High Tower Text"/>
-          <w:sz w:val="24"/>
-          <w:szCs w:val="24"/>
-        </w:rPr>
-      </w:pPr>
-      <w:r>
-        <w:rPr>
-          <w:rFonts w:ascii="High Tower Text" w:hAnsi="High Tower Text"/>
-          <w:sz w:val="24"/>
-          <w:szCs w:val="24"/>
-        </w:rPr>
-        <w:t>- l’attribut « </w:t>
-      </w:r>
-      <w:proofErr w:type="spellStart"/>
-      <w:r>
-        <w:rPr>
-          <w:rFonts w:ascii="High Tower Text" w:hAnsi="High Tower Text"/>
-          <w:sz w:val="24"/>
-          <w:szCs w:val="24"/>
-        </w:rPr>
-        <w:t>innerHTML</w:t>
-      </w:r>
-      <w:proofErr w:type="spellEnd"/>
-      <w:r>
-        <w:rPr>
-          <w:rFonts w:ascii="High Tower Text" w:hAnsi="High Tower Text"/>
-          <w:sz w:val="24"/>
-          <w:szCs w:val="24"/>
-        </w:rPr>
-        <w:t xml:space="preserve"> » permet de récupérer le contenu d’un élément html </w:t>
-      </w:r>
-    </w:p>
-    <w:p>
-      <w:pPr>
-        <w:rPr>
-          <w:rFonts w:ascii="High Tower Text" w:hAnsi="High Tower Text"/>
-          <w:sz w:val="24"/>
-          <w:szCs w:val="24"/>
-        </w:rPr>
-      </w:pPr>
-    </w:p>
-    <w:p>
-      <w:pPr>
-        <w:rPr>
-          <w:rFonts w:ascii="High Tower Text" w:hAnsi="High Tower Text"/>
-          <w:sz w:val="24"/>
-          <w:szCs w:val="24"/>
-        </w:rPr>
-      </w:pPr>
-      <w:r>
-        <w:rPr>
-          <w:rFonts w:ascii="High Tower Text" w:hAnsi="High Tower Text"/>
-          <w:sz w:val="24"/>
-          <w:szCs w:val="24"/>
-        </w:rPr>
-        <w:t>7. More javascript</w:t>
-      </w:r>
-    </w:p>
-    <w:p>
-      <w:pPr>
-        <w:rPr>
-          <w:rFonts w:ascii="High Tower Text" w:hAnsi="High Tower Text"/>
-          <w:sz w:val="24"/>
-          <w:szCs w:val="24"/>
-        </w:rPr>
-      </w:pPr>
-      <w:r>
-        <w:rPr>
-          <w:rFonts w:ascii="High Tower Text" w:hAnsi="High Tower Text"/>
-          <w:sz w:val="24"/>
-          <w:szCs w:val="24"/>
-        </w:rPr>
-        <w:t xml:space="preserve">- </w:t>
-      </w:r>
-      <w:r>
-        <w:rPr>
-          <w:rFonts w:ascii="High Tower Text" w:hAnsi="High Tower Text"/>
-          <w:sz w:val="24"/>
-          <w:szCs w:val="24"/>
-        </w:rPr>
         <w:t>quelques fonctions utiles pour manipuler les éléments d’un tableau</w:t>
       </w:r>
       <w:r>
@@ -470,23 +322,13 @@
           <w:szCs w:val="24"/>
         </w:rPr>
       </w:pPr>
-      <w:proofErr w:type="spellStart"/>
-      <w:r>
-        <w:rPr>
-          <w:rFonts w:ascii="High Tower Text" w:hAnsi="High Tower Text"/>
-          <w:sz w:val="24"/>
-          <w:szCs w:val="24"/>
-        </w:rPr>
-        <w:t>Unshift</w:t>
-      </w:r>
-      <w:proofErr w:type="spellEnd"/>
-      <w:r>
-        <w:rPr>
-          <w:rFonts w:ascii="High Tower Text" w:hAnsi="High Tower Text"/>
-          <w:sz w:val="24"/>
-          <w:szCs w:val="24"/>
-        </w:rPr>
-        <w:t> : ajouter un élément au début du tableau</w:t>
+      <w:r>
+        <w:rPr>
+          <w:rFonts w:ascii="High Tower Text" w:hAnsi="High Tower Text"/>
+          <w:sz w:val="24"/>
+          <w:szCs w:val="24"/>
+        </w:rPr>
+        <w:t>Unshift : ajouter un élément au début du tableau</w:t>
       </w:r>
     </w:p>
     <w:p>
@@ -514,23 +356,13 @@
           <w:szCs w:val="24"/>
         </w:rPr>
       </w:pPr>
-      <w:proofErr w:type="spellStart"/>
-      <w:r>
-        <w:rPr>
-          <w:rFonts w:ascii="High Tower Text" w:hAnsi="High Tower Text"/>
-          <w:sz w:val="24"/>
-          <w:szCs w:val="24"/>
-        </w:rPr>
-        <w:t>indexOf</w:t>
-      </w:r>
-      <w:proofErr w:type="spellEnd"/>
-      <w:r>
-        <w:rPr>
-          <w:rFonts w:ascii="High Tower Text" w:hAnsi="High Tower Text"/>
-          <w:sz w:val="24"/>
-          <w:szCs w:val="24"/>
-        </w:rPr>
-        <w:t> : retrouver l’index d’un des éléments du tableau</w:t>
+      <w:r>
+        <w:rPr>
+          <w:rFonts w:ascii="High Tower Text" w:hAnsi="High Tower Text"/>
+          <w:sz w:val="24"/>
+          <w:szCs w:val="24"/>
+        </w:rPr>
+        <w:t>indexOf : retrouver l’index d’un des éléments du tableau</w:t>
       </w:r>
     </w:p>
     <w:p>
@@ -574,25 +406,7 @@
           <w:sz w:val="24"/>
           <w:szCs w:val="24"/>
         </w:rPr>
-        <w:t xml:space="preserve">Récupération des valeurs d’un input ou d’un </w:t>
-      </w:r>
-      <w:proofErr w:type="spellStart"/>
-      <w:r>
-        <w:rPr>
-          <w:rFonts w:ascii="High Tower Text" w:hAnsi="High Tower Text"/>
-          <w:sz w:val="24"/>
-          <w:szCs w:val="24"/>
-        </w:rPr>
-        <w:t>texarea</w:t>
-      </w:r>
-      <w:proofErr w:type="spellEnd"/>
-      <w:r>
-        <w:rPr>
-          <w:rFonts w:ascii="High Tower Text" w:hAnsi="High Tower Text"/>
-          <w:sz w:val="24"/>
-          <w:szCs w:val="24"/>
-        </w:rPr>
-        <w:t> :</w:t>
+        <w:t>Récupération des valeurs d’un input ou d’un texarea :</w:t>
       </w:r>
     </w:p>
     <w:p>
@@ -604,23 +418,13 @@
           <w:szCs w:val="24"/>
         </w:rPr>
       </w:pPr>
-      <w:proofErr w:type="spellStart"/>
-      <w:r>
-        <w:rPr>
-          <w:rFonts w:ascii="High Tower Text" w:hAnsi="High Tower Text"/>
-          <w:sz w:val="24"/>
-          <w:szCs w:val="24"/>
-        </w:rPr>
-        <w:t>maVariable</w:t>
-      </w:r>
-      <w:proofErr w:type="spellEnd"/>
-      <w:r>
-        <w:rPr>
-          <w:rFonts w:ascii="High Tower Text" w:hAnsi="High Tower Text"/>
-          <w:sz w:val="24"/>
-          <w:szCs w:val="24"/>
-        </w:rPr>
-        <w:t>[0].value : lorsqu’on récupère un élément par sa classe ou son id, un tableau dont la valeur saisie est le premier élément est retourné</w:t>
+      <w:r>
+        <w:rPr>
+          <w:rFonts w:ascii="High Tower Text" w:hAnsi="High Tower Text"/>
+          <w:sz w:val="24"/>
+          <w:szCs w:val="24"/>
+        </w:rPr>
+        <w:t>maVariable[0].value : lorsqu’on récupère un élément par sa classe ou son id, un tableau dont la valeur saisie est le premier élément est retourné</w:t>
       </w:r>
     </w:p>
     <w:p>
@@ -642,25 +446,76 @@
           <w:sz w:val="24"/>
           <w:szCs w:val="24"/>
         </w:rPr>
-        <w:t>L’héritage se fait grâce au mot clé « </w:t>
-      </w:r>
-      <w:proofErr w:type="spellStart"/>
-      <w:r>
-        <w:rPr>
-          <w:rFonts w:ascii="High Tower Text" w:hAnsi="High Tower Text"/>
-          <w:sz w:val="24"/>
-          <w:szCs w:val="24"/>
-        </w:rPr>
-        <w:t>extends</w:t>
-      </w:r>
-      <w:proofErr w:type="spellEnd"/>
-      <w:r>
-        <w:rPr>
-          <w:rFonts w:ascii="High Tower Text" w:hAnsi="High Tower Text"/>
-          <w:sz w:val="24"/>
-          <w:szCs w:val="24"/>
-        </w:rPr>
-        <w:t> »</w:t>
+        <w:t>L’héritage se fait grâce au mot clé « extends »</w:t>
+      </w:r>
+    </w:p>
+    <w:p>
+      <w:pPr>
+        <w:rPr>
+          <w:rFonts w:ascii="High Tower Text" w:hAnsi="High Tower Text"/>
+          <w:sz w:val="24"/>
+          <w:szCs w:val="24"/>
+        </w:rPr>
+      </w:pPr>
+    </w:p>
+    <w:p>
+      <w:pPr>
+        <w:rPr>
+          <w:rFonts w:ascii="High Tower Text" w:hAnsi="High Tower Text"/>
+          <w:sz w:val="24"/>
+          <w:szCs w:val="24"/>
+        </w:rPr>
+      </w:pPr>
+      <w:r>
+        <w:rPr>
+          <w:rFonts w:ascii="High Tower Text" w:hAnsi="High Tower Text"/>
+          <w:sz w:val="24"/>
+          <w:szCs w:val="24"/>
+        </w:rPr>
+        <w:t>8. getting started with jQuery</w:t>
+      </w:r>
+    </w:p>
+    <w:p>
+      <w:pPr>
+        <w:rPr>
+          <w:rFonts w:ascii="High Tower Text" w:hAnsi="High Tower Text"/>
+          <w:sz w:val="24"/>
+          <w:szCs w:val="24"/>
+        </w:rPr>
+      </w:pPr>
+      <w:r>
+        <w:rPr>
+          <w:rFonts w:ascii="High Tower Text" w:hAnsi="High Tower Text"/>
+          <w:sz w:val="24"/>
+          <w:szCs w:val="24"/>
+        </w:rPr>
+        <w:lastRenderedPageBreak/>
+        <w:t xml:space="preserve">- </w:t>
+      </w:r>
+      <w:r>
+        <w:rPr>
+          <w:rFonts w:ascii="High Tower Text" w:hAnsi="High Tower Text"/>
+          <w:sz w:val="24"/>
+          <w:szCs w:val="24"/>
+        </w:rPr>
+        <w:t>une fonction en jquery doit être écrite lorsque le document est prêt</w:t>
+      </w:r>
+    </w:p>
+    <w:p>
+      <w:pPr>
+        <w:rPr>
+          <w:rFonts w:ascii="High Tower Text" w:hAnsi="High Tower Text"/>
+          <w:sz w:val="24"/>
+          <w:szCs w:val="24"/>
+        </w:rPr>
+      </w:pPr>
+      <w:r>
+        <w:rPr>
+          <w:rFonts w:ascii="High Tower Text" w:hAnsi="High Tower Text"/>
+          <w:sz w:val="24"/>
+          <w:szCs w:val="24"/>
+        </w:rPr>
+        <w:t>$(document).ready(function()){}</w:t>
       </w:r>
     </w:p>
     <w:p>
@@ -676,6 +531,147 @@
           <w:szCs w:val="24"/>
         </w:rPr>
       </w:pPr>
+      <w:r>
+        <w:rPr>
+          <w:rFonts w:ascii="High Tower Text" w:hAnsi="High Tower Text"/>
+          <w:sz w:val="24"/>
+          <w:szCs w:val="24"/>
+        </w:rPr>
+        <w:t>La syntaxe de sélection des éléments est simplifée :</w:t>
+      </w:r>
+    </w:p>
+    <w:p>
+      <w:pPr>
+        <w:rPr>
+          <w:rFonts w:ascii="High Tower Text" w:hAnsi="High Tower Text"/>
+          <w:sz w:val="24"/>
+          <w:szCs w:val="24"/>
+        </w:rPr>
+      </w:pPr>
+      <w:r>
+        <w:rPr>
+          <w:rFonts w:ascii="High Tower Text" w:hAnsi="High Tower Text"/>
+          <w:sz w:val="24"/>
+          <w:szCs w:val="24"/>
+        </w:rPr>
+        <w:t>(‘.nomClasse’) pour un élément possédant une classe</w:t>
+      </w:r>
+    </w:p>
+    <w:p>
+      <w:pPr>
+        <w:rPr>
+          <w:rFonts w:ascii="High Tower Text" w:hAnsi="High Tower Text"/>
+          <w:sz w:val="24"/>
+          <w:szCs w:val="24"/>
+        </w:rPr>
+      </w:pPr>
+      <w:r>
+        <w:rPr>
+          <w:rFonts w:ascii="High Tower Text" w:hAnsi="High Tower Text"/>
+          <w:sz w:val="24"/>
+          <w:szCs w:val="24"/>
+        </w:rPr>
+        <w:t>(‘#nomAttribut’) pour un élément possédant un attribut</w:t>
+      </w:r>
+    </w:p>
+    <w:p>
+      <w:pPr>
+        <w:rPr>
+          <w:rFonts w:ascii="High Tower Text" w:hAnsi="High Tower Text"/>
+          <w:sz w:val="24"/>
+          <w:szCs w:val="24"/>
+        </w:rPr>
+      </w:pPr>
+      <w:r>
+        <w:rPr>
+          <w:rFonts w:ascii="High Tower Text" w:hAnsi="High Tower Text"/>
+          <w:sz w:val="24"/>
+          <w:szCs w:val="24"/>
+        </w:rPr>
+        <w:t>(‘#nomAttribut1, #nomAttribut2’) : sélection multiple</w:t>
+      </w:r>
+    </w:p>
+    <w:p>
+      <w:pPr>
+        <w:pStyle w:val="ListParagraph"/>
+        <w:numPr>
+          <w:ilvl w:val="0"/>
+          <w:numId w:val="1"/>
+        </w:numPr>
+        <w:rPr>
+          <w:rFonts w:ascii="High Tower Text" w:hAnsi="High Tower Text"/>
+          <w:sz w:val="24"/>
+          <w:szCs w:val="24"/>
+        </w:rPr>
+      </w:pPr>
+      <w:r>
+        <w:rPr>
+          <w:rFonts w:ascii="High Tower Text" w:hAnsi="High Tower Text"/>
+          <w:sz w:val="24"/>
+          <w:szCs w:val="24"/>
+        </w:rPr>
+        <w:t xml:space="preserve">Récupérer la valeur d’un élément à partir de sa classe : </w:t>
+      </w:r>
+      <w:r>
+        <w:rPr>
+          <w:rFonts w:ascii="High Tower Text" w:hAnsi="High Tower Text"/>
+          <w:sz w:val="24"/>
+          <w:szCs w:val="24"/>
+        </w:rPr>
+        <w:t>$('.text').val();</w:t>
+      </w:r>
+    </w:p>
+    <w:p>
+      <w:pPr>
+        <w:pStyle w:val="ListParagraph"/>
+        <w:numPr>
+          <w:ilvl w:val="0"/>
+          <w:numId w:val="1"/>
+        </w:numPr>
+        <w:rPr>
+          <w:rFonts w:ascii="High Tower Text" w:hAnsi="High Tower Text"/>
+          <w:sz w:val="24"/>
+          <w:szCs w:val="24"/>
+        </w:rPr>
+      </w:pPr>
+      <w:r>
+        <w:rPr>
+          <w:rFonts w:ascii="High Tower Text" w:hAnsi="High Tower Text"/>
+          <w:sz w:val="24"/>
+          <w:szCs w:val="24"/>
+        </w:rPr>
+        <w:t>Annuler le comportement par défaut de certains éléments : return false ou preventDefault() lorsque l’évènement correspondant est déclenché</w:t>
+      </w:r>
+    </w:p>
+    <w:p>
+      <w:pPr>
+        <w:pStyle w:val="ListParagraph"/>
+        <w:numPr>
+          <w:ilvl w:val="0"/>
+          <w:numId w:val="1"/>
+        </w:numPr>
+        <w:rPr>
+          <w:rFonts w:ascii="High Tower Text" w:hAnsi="High Tower Text"/>
+          <w:sz w:val="24"/>
+          <w:szCs w:val="24"/>
+        </w:rPr>
+      </w:pPr>
+      <w:r>
+        <w:rPr>
+          <w:rFonts w:ascii="High Tower Text" w:hAnsi="High Tower Text"/>
+          <w:sz w:val="24"/>
+          <w:szCs w:val="24"/>
+        </w:rPr>
+        <w:t xml:space="preserve">Déterminer la nature d’un élément : </w:t>
+      </w:r>
+      <w:r>
+        <w:rPr>
+          <w:rFonts w:ascii="High Tower Text" w:hAnsi="High Tower Text"/>
+          <w:sz w:val="24"/>
+          <w:szCs w:val="24"/>
+        </w:rPr>
+        <w:t>$(event.target).is('a')</w:t>
+      </w:r>
     </w:p>
     <w:p>
       <w:pPr>

</xml_diff>